<commit_message>
#16 Aprobado Plan de gestión del Cronograma
</commit_message>
<xml_diff>
--- a/Source/Plan_De_Proyecto/Listos/Plan_de_Gestion_del_Cronograma.CIT@MEDICA.30-09-2022.v0.2.docx
+++ b/Source/Plan_De_Proyecto/Listos/Plan_de_Gestion_del_Cronograma.CIT@MEDICA.30-09-2022.v0.2.docx
@@ -104,54 +104,7 @@
           <w:szCs w:val="48"/>
           <w:lang w:eastAsia="es-VE"/>
         </w:rPr>
-        <w:t>Acta de c</w:t>
-      </w:r>
-      <w:r>
-        <w:rPr>
-          <w:rFonts w:eastAsia="Times New Roman" w:cs="Arial"/>
-          <w:b/>
-          <w:color w:val="000000"/>
-          <w:sz w:val="48"/>
-          <w:szCs w:val="48"/>
-          <w:lang w:eastAsia="es-VE"/>
-        </w:rPr>
-        <w:t xml:space="preserve">onstitución </w:t>
-      </w:r>
-    </w:p>
-    <w:p>
-      <w:pPr>
-        <w:spacing w:after="0" w:line="240" w:lineRule="auto"/>
-        <w:jc w:val="right"/>
-        <w:rPr>
-          <w:rFonts w:eastAsia="Times New Roman" w:cs="Arial"/>
-          <w:b/>
-          <w:color w:val="000000"/>
-          <w:sz w:val="48"/>
-          <w:szCs w:val="48"/>
-          <w:lang w:eastAsia="es-VE"/>
-        </w:rPr>
-      </w:pPr>
-      <w:r>
-        <w:rPr>
-          <w:rFonts w:eastAsia="Times New Roman" w:cs="Arial"/>
-          <w:b/>
-          <w:color w:val="000000"/>
-          <w:sz w:val="48"/>
-          <w:szCs w:val="48"/>
-          <w:lang w:eastAsia="es-VE"/>
-        </w:rPr>
-        <w:t>del p</w:t>
-      </w:r>
-      <w:r>
-        <w:rPr>
-          <w:rFonts w:eastAsia="Times New Roman" w:cs="Arial"/>
-          <w:b/>
-          <w:color w:val="000000"/>
-          <w:sz w:val="48"/>
-          <w:szCs w:val="48"/>
-          <w:lang w:eastAsia="es-VE"/>
-        </w:rPr>
-        <w:t>royecto</w:t>
+        <w:t>Plan de Gestión del Cronograma</w:t>
       </w:r>
     </w:p>
     <w:p>
@@ -220,7 +173,7 @@
           <w:sz w:val="36"/>
           <w:szCs w:val="36"/>
         </w:rPr>
-        <w:t>29</w:t>
+        <w:t>18</w:t>
       </w:r>
       <w:r>
         <w:rPr>
@@ -240,7 +193,7 @@
           <w:sz w:val="36"/>
           <w:szCs w:val="36"/>
         </w:rPr>
-        <w:t>09</w:t>
+        <w:t>10</w:t>
       </w:r>
       <w:r>
         <w:rPr>
@@ -333,7 +286,6 @@
           <w:szCs w:val="32"/>
           <w:lang w:eastAsia="es-VE"/>
         </w:rPr>
-        <w:lastRenderedPageBreak/>
         <w:t>Tabla de contenido</w:t>
       </w:r>
     </w:p>
@@ -370,6 +322,7 @@
           <w:szCs w:val="24"/>
           <w:lang w:eastAsia="es-VE"/>
         </w:rPr>
+        <w:lastRenderedPageBreak/>
         <w:fldChar w:fldCharType="begin"/>
       </w:r>
       <w:r>
@@ -492,7 +445,7 @@
         <w:rPr>
           <w:noProof/>
         </w:rPr>
-        <w:t>2</w:t>
+        <w:t>3</w:t>
       </w:r>
       <w:r>
         <w:rPr>
@@ -614,7 +567,7 @@
         <w:rPr>
           <w:noProof/>
         </w:rPr>
-        <w:t>4</w:t>
+        <w:t>3</w:t>
       </w:r>
       <w:r>
         <w:rPr>
@@ -797,7 +750,7 @@
         <w:rPr>
           <w:noProof/>
         </w:rPr>
-        <w:t>8</w:t>
+        <w:t>7</w:t>
       </w:r>
       <w:r>
         <w:rPr>
@@ -980,7 +933,7 @@
         <w:rPr>
           <w:noProof/>
         </w:rPr>
-        <w:t>9</w:t>
+        <w:t>8</w:t>
       </w:r>
       <w:r>
         <w:rPr>
@@ -1478,6 +1431,13 @@
                 <w:bCs/>
               </w:rPr>
             </w:pPr>
+            <w:r>
+              <w:rPr>
+                <w:b/>
+                <w:bCs/>
+              </w:rPr>
+              <w:t>V1.0</w:t>
+            </w:r>
           </w:p>
         </w:tc>
         <w:tc>
@@ -1485,7 +1445,11 @@
             <w:tcW w:w="1114" w:type="pct"/>
             <w:shd w:val="clear" w:color="auto" w:fill="EDEDED"/>
           </w:tcPr>
-          <w:p/>
+          <w:p>
+            <w:r>
+              <w:t>Diego Jesús Díaz López</w:t>
+            </w:r>
+          </w:p>
         </w:tc>
         <w:tc>
           <w:tcPr>
@@ -1499,6 +1463,12 @@
                 <w:rStyle w:val="SubtleEmphasis"/>
               </w:rPr>
             </w:pPr>
+            <w:r>
+              <w:rPr>
+                <w:rStyle w:val="SubtleEmphasis"/>
+              </w:rPr>
+              <w:t>Aprobación del documento</w:t>
+            </w:r>
           </w:p>
         </w:tc>
         <w:tc>
@@ -1506,7 +1476,11 @@
             <w:tcW w:w="803" w:type="pct"/>
             <w:shd w:val="clear" w:color="auto" w:fill="EDEDED"/>
           </w:tcPr>
-          <w:p/>
+          <w:p>
+            <w:r>
+              <w:t>24/10/2022</w:t>
+            </w:r>
+          </w:p>
         </w:tc>
       </w:tr>
     </w:tbl>
@@ -2085,15 +2059,7 @@
                 <w:color w:val="000000"/>
                 <w:lang w:eastAsia="es-VE"/>
               </w:rPr>
-              <w:t>A</w:t>
-            </w:r>
-            <w:r>
-              <w:rPr>
-                <w:rFonts w:eastAsia="Times New Roman" w:cs="Arial"/>
-                <w:color w:val="000000"/>
-                <w:lang w:eastAsia="es-VE"/>
-              </w:rPr>
-              <w:t>crónimo con las siglas del documento a elaborar correspondiente.</w:t>
+              <w:t>Acrónimo con las siglas del documento a elaborar correspondiente.</w:t>
             </w:r>
           </w:p>
           <w:p>
@@ -2144,10 +2110,7 @@
       </w:pPr>
       <w:bookmarkStart w:id="3" w:name="_Toc117114856"/>
       <w:r>
-        <w:t>Cómo</w:t>
-      </w:r>
-      <w:r>
-        <w:t xml:space="preserve"> se definen y se estiman los recursos</w:t>
+        <w:t>Cómo se definen y se estiman los recursos</w:t>
       </w:r>
       <w:bookmarkEnd w:id="3"/>
     </w:p>
@@ -2775,15 +2738,7 @@
                 <w:color w:val="000000"/>
                 <w:lang w:eastAsia="es-VE"/>
               </w:rPr>
-              <w:t xml:space="preserve">Número de personas que deben de asistir a dicha </w:t>
-            </w:r>
-            <w:r>
-              <w:rPr>
-                <w:rFonts w:eastAsia="Times New Roman" w:cs="Arial"/>
-                <w:color w:val="000000"/>
-                <w:lang w:eastAsia="es-VE"/>
-              </w:rPr>
-              <w:t>reunión, duración y fecha acordada.</w:t>
+              <w:t>Número de personas que deben de asistir a dicha reunión, duración y fecha acordada.</w:t>
             </w:r>
           </w:p>
         </w:tc>
@@ -3248,17 +3203,7 @@
                 <w:color w:val="000000"/>
                 <w:lang w:eastAsia="es-VE"/>
               </w:rPr>
-              <w:t>Definición de</w:t>
-            </w:r>
-            <w:r>
-              <w:rPr>
-                <w:rFonts w:eastAsia="Times New Roman" w:cs="Arial"/>
-                <w:b/>
-                <w:bCs/>
-                <w:color w:val="000000"/>
-                <w:lang w:eastAsia="es-VE"/>
-              </w:rPr>
-              <w:t>l Esfuerzo</w:t>
+              <w:t>Definición del Esfuerzo</w:t>
             </w:r>
           </w:p>
         </w:tc>
@@ -3358,17 +3303,7 @@
                 <w:color w:val="000000"/>
                 <w:lang w:eastAsia="es-VE"/>
               </w:rPr>
-              <w:t xml:space="preserve">Estimación de los </w:t>
-            </w:r>
-            <w:r>
-              <w:rPr>
-                <w:rFonts w:eastAsia="Times New Roman" w:cs="Arial"/>
-                <w:b/>
-                <w:bCs/>
-                <w:color w:val="000000"/>
-                <w:lang w:eastAsia="es-VE"/>
-              </w:rPr>
-              <w:t>Esfuerzos</w:t>
+              <w:t>Estimación de los Esfuerzos</w:t>
             </w:r>
           </w:p>
         </w:tc>
@@ -3675,15 +3610,7 @@
                 <w:color w:val="000000"/>
                 <w:lang w:eastAsia="es-VE"/>
               </w:rPr>
-              <w:t xml:space="preserve">Trabajo necesario para </w:t>
-            </w:r>
-            <w:r>
-              <w:rPr>
-                <w:rFonts w:eastAsia="Times New Roman" w:cs="Arial"/>
-                <w:color w:val="000000"/>
-                <w:lang w:eastAsia="es-VE"/>
-              </w:rPr>
-              <w:t>revisar la funcionalidad de la entrega.</w:t>
+              <w:t>Trabajo necesario para revisar la funcionalidad de la entrega.</w:t>
             </w:r>
           </w:p>
         </w:tc>
@@ -3740,10 +3667,7 @@
               <w:jc w:val="center"/>
             </w:pPr>
             <w:r>
-              <w:t>Cobertura actual de los tests de la aplicación, aumentando el tiempo si no existen muchos tests automáticos</w:t>
-            </w:r>
-            <w:r>
-              <w:t>.</w:t>
+              <w:t>Cobertura actual de los tests de la aplicación, aumentando el tiempo si no existen muchos tests automáticos.</w:t>
             </w:r>
           </w:p>
         </w:tc>
@@ -5167,19 +5091,7 @@
                 <w:sz w:val="26"/>
                 <w:lang w:eastAsia="es-VE"/>
               </w:rPr>
-              <w:t>Github Projects</w:t>
-            </w:r>
-            <w:r>
-              <w:rPr>
-                <w:rFonts w:eastAsia="Times New Roman" w:cs="Arial"/>
-                <w:bCs/>
-                <w:i/>
-                <w:iCs/>
-                <w:color w:val="000000"/>
-                <w:sz w:val="26"/>
-                <w:lang w:eastAsia="es-VE"/>
-              </w:rPr>
-              <w:t>.</w:t>
+              <w:t>Github Projects.</w:t>
             </w:r>
           </w:p>
         </w:tc>
@@ -15681,12 +15593,19 @@
 </file>
 
 <file path=customXml/item1.xml><?xml version="1.0" encoding="utf-8"?>
-<p:properties xmlns:p="http://schemas.microsoft.com/office/2006/metadata/properties" xmlns:xsi="http://www.w3.org/2001/XMLSchema-instance" xmlns:pc="http://schemas.microsoft.com/office/infopath/2007/PartnerControls">
-  <documentManagement/>
-</p:properties>
+<?mso-contentType ?>
+<FormTemplates xmlns="http://schemas.microsoft.com/sharepoint/v3/contenttype/forms">
+  <Display>DocumentLibraryForm</Display>
+  <Edit>DocumentLibraryForm</Edit>
+  <New>DocumentLibraryForm</New>
+</FormTemplates>
 </file>
 
 <file path=customXml/item2.xml><?xml version="1.0" encoding="utf-8"?>
+<b:Sources xmlns:b="http://schemas.openxmlformats.org/officeDocument/2006/bibliography" xmlns="http://schemas.openxmlformats.org/officeDocument/2006/bibliography" SelectedStyle="\APA.XSL" StyleName="APA"/>
+</file>
+
+<file path=customXml/item3.xml><?xml version="1.0" encoding="utf-8"?>
 <ct:contentTypeSchema xmlns:ct="http://schemas.microsoft.com/office/2006/metadata/contentType" xmlns:ma="http://schemas.microsoft.com/office/2006/metadata/properties/metaAttributes" ct:_="" ma:_="" ma:contentTypeName="Documento" ma:contentTypeID="0x0101003C0A2D6CE532BF449905C3D0218DEE5B" ma:contentTypeVersion="10" ma:contentTypeDescription="Crear nuevo documento." ma:contentTypeScope="" ma:versionID="c12dfb7ce5d5c14d9a5dcfa019990f10">
   <xsd:schema xmlns:xsd="http://www.w3.org/2001/XMLSchema" xmlns:xs="http://www.w3.org/2001/XMLSchema" xmlns:p="http://schemas.microsoft.com/office/2006/metadata/properties" xmlns:ns3="b56000f1-d2b9-4e0c-9d8e-dd0f1117859c" targetNamespace="http://schemas.microsoft.com/office/2006/metadata/properties" ma:root="true" ma:fieldsID="aba827ecd8256b24b8e391be9be5d901" ns3:_="">
     <xsd:import namespace="b56000f1-d2b9-4e0c-9d8e-dd0f1117859c"/>
@@ -15870,29 +15789,29 @@
 </ct:contentTypeSchema>
 </file>
 
-<file path=customXml/item3.xml><?xml version="1.0" encoding="utf-8"?>
-<b:Sources xmlns:b="http://schemas.openxmlformats.org/officeDocument/2006/bibliography" xmlns="http://schemas.openxmlformats.org/officeDocument/2006/bibliography" SelectedStyle="\APA.XSL" StyleName="APA"/>
-</file>
-
 <file path=customXml/item4.xml><?xml version="1.0" encoding="utf-8"?>
-<?mso-contentType ?>
-<FormTemplates xmlns="http://schemas.microsoft.com/sharepoint/v3/contenttype/forms">
-  <Display>DocumentLibraryForm</Display>
-  <Edit>DocumentLibraryForm</Edit>
-  <New>DocumentLibraryForm</New>
-</FormTemplates>
+<p:properties xmlns:p="http://schemas.microsoft.com/office/2006/metadata/properties" xmlns:xsi="http://www.w3.org/2001/XMLSchema-instance" xmlns:pc="http://schemas.microsoft.com/office/infopath/2007/PartnerControls">
+  <documentManagement/>
+</p:properties>
 </file>
 
 <file path=customXml/itemProps1.xml><?xml version="1.0" encoding="utf-8"?>
-<ds:datastoreItem xmlns:ds="http://schemas.openxmlformats.org/officeDocument/2006/customXml" ds:itemID="{09FD9BE0-BA75-4C7F-AFEE-F1A0FE375640}">
+<ds:datastoreItem xmlns:ds="http://schemas.openxmlformats.org/officeDocument/2006/customXml" ds:itemID="{874732F2-D611-4D32-92B8-65C31EBD0262}">
   <ds:schemaRefs>
-    <ds:schemaRef ds:uri="http://schemas.microsoft.com/office/2006/metadata/properties"/>
-    <ds:schemaRef ds:uri="http://schemas.microsoft.com/office/infopath/2007/PartnerControls"/>
+    <ds:schemaRef ds:uri="http://schemas.microsoft.com/sharepoint/v3/contenttype/forms"/>
   </ds:schemaRefs>
 </ds:datastoreItem>
 </file>
 
 <file path=customXml/itemProps2.xml><?xml version="1.0" encoding="utf-8"?>
+<ds:datastoreItem xmlns:ds="http://schemas.openxmlformats.org/officeDocument/2006/customXml" ds:itemID="{85798565-9D83-4852-9D4A-B8F0F2BD5F4D}">
+  <ds:schemaRefs>
+    <ds:schemaRef ds:uri="http://schemas.openxmlformats.org/officeDocument/2006/bibliography"/>
+  </ds:schemaRefs>
+</ds:datastoreItem>
+</file>
+
+<file path=customXml/itemProps3.xml><?xml version="1.0" encoding="utf-8"?>
 <ds:datastoreItem xmlns:ds="http://schemas.openxmlformats.org/officeDocument/2006/customXml" ds:itemID="{043E82AD-98B1-443D-B78F-F4304C6D17F3}">
   <ds:schemaRefs>
     <ds:schemaRef ds:uri="http://schemas.microsoft.com/office/2006/metadata/contentType"/>
@@ -15910,18 +15829,11 @@
 </ds:datastoreItem>
 </file>
 
-<file path=customXml/itemProps3.xml><?xml version="1.0" encoding="utf-8"?>
-<ds:datastoreItem xmlns:ds="http://schemas.openxmlformats.org/officeDocument/2006/customXml" ds:itemID="{85798565-9D83-4852-9D4A-B8F0F2BD5F4D}">
+<file path=customXml/itemProps4.xml><?xml version="1.0" encoding="utf-8"?>
+<ds:datastoreItem xmlns:ds="http://schemas.openxmlformats.org/officeDocument/2006/customXml" ds:itemID="{09FD9BE0-BA75-4C7F-AFEE-F1A0FE375640}">
   <ds:schemaRefs>
-    <ds:schemaRef ds:uri="http://schemas.openxmlformats.org/officeDocument/2006/bibliography"/>
-  </ds:schemaRefs>
-</ds:datastoreItem>
-</file>
-
-<file path=customXml/itemProps4.xml><?xml version="1.0" encoding="utf-8"?>
-<ds:datastoreItem xmlns:ds="http://schemas.openxmlformats.org/officeDocument/2006/customXml" ds:itemID="{874732F2-D611-4D32-92B8-65C31EBD0262}">
-  <ds:schemaRefs>
-    <ds:schemaRef ds:uri="http://schemas.microsoft.com/sharepoint/v3/contenttype/forms"/>
+    <ds:schemaRef ds:uri="http://schemas.microsoft.com/office/2006/metadata/properties"/>
+    <ds:schemaRef ds:uri="http://schemas.microsoft.com/office/infopath/2007/PartnerControls"/>
   </ds:schemaRefs>
 </ds:datastoreItem>
 </file>
</xml_diff>